<commit_message>
Noi dung review ngay 2 - css
</commit_message>
<xml_diff>
--- a/Day02_CSS/Bai_tap_ve_nha/Nhan_xet_bai_tap_ngay_2_CSS.docx
+++ b/Day02_CSS/Bai_tap_ve_nha/Nhan_xet_bai_tap_ngay_2_CSS.docx
@@ -17,8 +17,13 @@
       <w:r>
         <w:t xml:space="preserve"> </w:t>
       </w:r>
+      <w:proofErr w:type="spellStart"/>
       <w:r>
-        <w:t>ngày 2</w:t>
+        <w:t>ngày</w:t>
+      </w:r>
+      <w:proofErr w:type="spellEnd"/>
+      <w:r>
+        <w:t xml:space="preserve"> 2</w:t>
       </w:r>
     </w:p>
     <w:p>
@@ -72,12 +77,28 @@
                 <w:b/>
               </w:rPr>
             </w:pPr>
+            <w:proofErr w:type="spellStart"/>
             <w:r>
               <w:rPr>
                 <w:b/>
               </w:rPr>
-              <w:t>Họ tên</w:t>
-            </w:r>
+              <w:t>Họ</w:t>
+            </w:r>
+            <w:proofErr w:type="spellEnd"/>
+            <w:r>
+              <w:rPr>
+                <w:b/>
+              </w:rPr>
+              <w:t xml:space="preserve"> </w:t>
+            </w:r>
+            <w:proofErr w:type="spellStart"/>
+            <w:r>
+              <w:rPr>
+                <w:b/>
+              </w:rPr>
+              <w:t>tên</w:t>
+            </w:r>
+            <w:proofErr w:type="spellEnd"/>
           </w:p>
         </w:tc>
         <w:tc>
@@ -91,12 +112,28 @@
                 <w:b/>
               </w:rPr>
             </w:pPr>
+            <w:proofErr w:type="spellStart"/>
             <w:r>
               <w:rPr>
                 <w:b/>
               </w:rPr>
-              <w:t>Nhận xét</w:t>
-            </w:r>
+              <w:t>Nhận</w:t>
+            </w:r>
+            <w:proofErr w:type="spellEnd"/>
+            <w:r>
+              <w:rPr>
+                <w:b/>
+              </w:rPr>
+              <w:t xml:space="preserve"> </w:t>
+            </w:r>
+            <w:proofErr w:type="spellStart"/>
+            <w:r>
+              <w:rPr>
+                <w:b/>
+              </w:rPr>
+              <w:t>xét</w:t>
+            </w:r>
+            <w:proofErr w:type="spellEnd"/>
           </w:p>
         </w:tc>
         <w:tc>
@@ -110,11 +147,33 @@
                 <w:b/>
               </w:rPr>
             </w:pPr>
+            <w:proofErr w:type="spellStart"/>
             <w:r>
               <w:rPr>
                 <w:b/>
               </w:rPr>
-              <w:t>Cần chú ý</w:t>
+              <w:t>Cần</w:t>
+            </w:r>
+            <w:proofErr w:type="spellEnd"/>
+            <w:r>
+              <w:rPr>
+                <w:b/>
+              </w:rPr>
+              <w:t xml:space="preserve"> </w:t>
+            </w:r>
+            <w:proofErr w:type="spellStart"/>
+            <w:r>
+              <w:rPr>
+                <w:b/>
+              </w:rPr>
+              <w:t>chú</w:t>
+            </w:r>
+            <w:proofErr w:type="spellEnd"/>
+            <w:r>
+              <w:rPr>
+                <w:b/>
+              </w:rPr>
+              <w:t xml:space="preserve"> ý</w:t>
             </w:r>
           </w:p>
         </w:tc>
@@ -463,9 +522,27 @@
             <w:tcW w:w="1080" w:type="dxa"/>
           </w:tcPr>
           <w:p>
-            <w:r>
-              <w:t>Bùi Anh Vũ</w:t>
-            </w:r>
+            <w:proofErr w:type="spellStart"/>
+            <w:r>
+              <w:t>Bùi</w:t>
+            </w:r>
+            <w:proofErr w:type="spellEnd"/>
+            <w:r>
+              <w:t xml:space="preserve"> </w:t>
+            </w:r>
+            <w:proofErr w:type="spellStart"/>
+            <w:r>
+              <w:t>Anh</w:t>
+            </w:r>
+            <w:proofErr w:type="spellEnd"/>
+            <w:r>
+              <w:t xml:space="preserve"> </w:t>
+            </w:r>
+            <w:proofErr w:type="spellStart"/>
+            <w:r>
+              <w:t>Vũ</w:t>
+            </w:r>
+            <w:proofErr w:type="spellEnd"/>
           </w:p>
         </w:tc>
         <w:tc>
@@ -536,8 +613,45 @@
           </w:p>
           <w:p>
             <w:r>
-              <w:t>+ Bài nâng cao 19 làm tốt</w:t>
-            </w:r>
+              <w:t xml:space="preserve">+ </w:t>
+            </w:r>
+            <w:proofErr w:type="spellStart"/>
+            <w:r>
+              <w:t>Bài</w:t>
+            </w:r>
+            <w:proofErr w:type="spellEnd"/>
+            <w:r>
+              <w:t xml:space="preserve"> </w:t>
+            </w:r>
+            <w:proofErr w:type="spellStart"/>
+            <w:r>
+              <w:t>nâng</w:t>
+            </w:r>
+            <w:proofErr w:type="spellEnd"/>
+            <w:r>
+              <w:t xml:space="preserve"> </w:t>
+            </w:r>
+            <w:proofErr w:type="spellStart"/>
+            <w:r>
+              <w:t>cao</w:t>
+            </w:r>
+            <w:proofErr w:type="spellEnd"/>
+            <w:r>
+              <w:t xml:space="preserve"> 19 </w:t>
+            </w:r>
+            <w:proofErr w:type="spellStart"/>
+            <w:r>
+              <w:t>làm</w:t>
+            </w:r>
+            <w:proofErr w:type="spellEnd"/>
+            <w:r>
+              <w:t xml:space="preserve"> </w:t>
+            </w:r>
+            <w:proofErr w:type="spellStart"/>
+            <w:r>
+              <w:t>tốt</w:t>
+            </w:r>
+            <w:proofErr w:type="spellEnd"/>
           </w:p>
           <w:p>
             <w:pPr>
@@ -588,8 +702,37 @@
               </w:rPr>
               <w:t xml:space="preserve">+ Bài 17 </w:t>
             </w:r>
-            <w:r>
-              <w:t xml:space="preserve">dòng text Subcribe Noew trong </w:t>
+            <w:proofErr w:type="spellStart"/>
+            <w:r>
+              <w:t>dòng</w:t>
+            </w:r>
+            <w:proofErr w:type="spellEnd"/>
+            <w:r>
+              <w:t xml:space="preserve"> text </w:t>
+            </w:r>
+            <w:proofErr w:type="spellStart"/>
+            <w:r>
+              <w:t>Subcribe</w:t>
+            </w:r>
+            <w:proofErr w:type="spellEnd"/>
+            <w:r>
+              <w:t xml:space="preserve"> </w:t>
+            </w:r>
+            <w:proofErr w:type="spellStart"/>
+            <w:r>
+              <w:t>Noew</w:t>
+            </w:r>
+            <w:proofErr w:type="spellEnd"/>
+            <w:r>
+              <w:t xml:space="preserve"> </w:t>
+            </w:r>
+            <w:proofErr w:type="spellStart"/>
+            <w:r>
+              <w:t>trong</w:t>
+            </w:r>
+            <w:proofErr w:type="spellEnd"/>
+            <w:r>
+              <w:t xml:space="preserve"> </w:t>
             </w:r>
             <w:r>
               <w:rPr>
@@ -665,9 +808,27 @@
             <w:tcW w:w="1080" w:type="dxa"/>
           </w:tcPr>
           <w:p>
-            <w:r>
-              <w:t>Đoàn Quang Linh</w:t>
-            </w:r>
+            <w:proofErr w:type="spellStart"/>
+            <w:r>
+              <w:t>Đoàn</w:t>
+            </w:r>
+            <w:proofErr w:type="spellEnd"/>
+            <w:r>
+              <w:t xml:space="preserve"> </w:t>
+            </w:r>
+            <w:proofErr w:type="spellStart"/>
+            <w:r>
+              <w:t>Quang</w:t>
+            </w:r>
+            <w:proofErr w:type="spellEnd"/>
+            <w:r>
+              <w:t xml:space="preserve"> </w:t>
+            </w:r>
+            <w:proofErr w:type="spellStart"/>
+            <w:r>
+              <w:t>Linh</w:t>
+            </w:r>
+            <w:proofErr w:type="spellEnd"/>
           </w:p>
         </w:tc>
         <w:tc>
@@ -738,8 +899,45 @@
           </w:p>
           <w:p>
             <w:r>
-              <w:t>+ Bài nâng cao 19 làm tốt</w:t>
-            </w:r>
+              <w:t xml:space="preserve">+ </w:t>
+            </w:r>
+            <w:proofErr w:type="spellStart"/>
+            <w:r>
+              <w:t>Bài</w:t>
+            </w:r>
+            <w:proofErr w:type="spellEnd"/>
+            <w:r>
+              <w:t xml:space="preserve"> </w:t>
+            </w:r>
+            <w:proofErr w:type="spellStart"/>
+            <w:r>
+              <w:t>nâng</w:t>
+            </w:r>
+            <w:proofErr w:type="spellEnd"/>
+            <w:r>
+              <w:t xml:space="preserve"> </w:t>
+            </w:r>
+            <w:proofErr w:type="spellStart"/>
+            <w:r>
+              <w:t>cao</w:t>
+            </w:r>
+            <w:proofErr w:type="spellEnd"/>
+            <w:r>
+              <w:t xml:space="preserve"> 19 </w:t>
+            </w:r>
+            <w:proofErr w:type="spellStart"/>
+            <w:r>
+              <w:t>làm</w:t>
+            </w:r>
+            <w:proofErr w:type="spellEnd"/>
+            <w:r>
+              <w:t xml:space="preserve"> </w:t>
+            </w:r>
+            <w:proofErr w:type="spellStart"/>
+            <w:r>
+              <w:t>tốt</w:t>
+            </w:r>
+            <w:proofErr w:type="spellEnd"/>
           </w:p>
           <w:p>
             <w:pPr>
@@ -755,8 +953,69 @@
           </w:tcPr>
           <w:p>
             <w:r>
-              <w:t>+ Bài 5 đang thiếu thuộc tính placeholder cho mục sau</w:t>
-            </w:r>
+              <w:t xml:space="preserve">+ </w:t>
+            </w:r>
+            <w:proofErr w:type="spellStart"/>
+            <w:r>
+              <w:t>Bài</w:t>
+            </w:r>
+            <w:proofErr w:type="spellEnd"/>
+            <w:r>
+              <w:t xml:space="preserve"> 5 </w:t>
+            </w:r>
+            <w:proofErr w:type="spellStart"/>
+            <w:r>
+              <w:t>đang</w:t>
+            </w:r>
+            <w:proofErr w:type="spellEnd"/>
+            <w:r>
+              <w:t xml:space="preserve"> </w:t>
+            </w:r>
+            <w:proofErr w:type="spellStart"/>
+            <w:r>
+              <w:t>thiếu</w:t>
+            </w:r>
+            <w:proofErr w:type="spellEnd"/>
+            <w:r>
+              <w:t xml:space="preserve"> </w:t>
+            </w:r>
+            <w:proofErr w:type="spellStart"/>
+            <w:r>
+              <w:t>thuộc</w:t>
+            </w:r>
+            <w:proofErr w:type="spellEnd"/>
+            <w:r>
+              <w:t xml:space="preserve"> </w:t>
+            </w:r>
+            <w:proofErr w:type="spellStart"/>
+            <w:r>
+              <w:t>tính</w:t>
+            </w:r>
+            <w:proofErr w:type="spellEnd"/>
+            <w:r>
+              <w:t xml:space="preserve"> placeholder </w:t>
+            </w:r>
+            <w:proofErr w:type="spellStart"/>
+            <w:r>
+              <w:t>cho</w:t>
+            </w:r>
+            <w:proofErr w:type="spellEnd"/>
+            <w:r>
+              <w:t xml:space="preserve"> </w:t>
+            </w:r>
+            <w:proofErr w:type="spellStart"/>
+            <w:r>
+              <w:t>mục</w:t>
+            </w:r>
+            <w:proofErr w:type="spellEnd"/>
+            <w:r>
+              <w:t xml:space="preserve"> </w:t>
+            </w:r>
+            <w:proofErr w:type="spellStart"/>
+            <w:r>
+              <w:t>sau</w:t>
+            </w:r>
+            <w:proofErr w:type="spellEnd"/>
           </w:p>
           <w:p>
             <w:r>
@@ -803,8 +1062,85 @@
           </w:p>
           <w:p>
             <w:r>
-              <w:t>+ Bai 9 ví trí số 2004 đang chưa chính xác như đề bài</w:t>
-            </w:r>
+              <w:t xml:space="preserve">+ Bai 9 </w:t>
+            </w:r>
+            <w:proofErr w:type="spellStart"/>
+            <w:r>
+              <w:t>ví</w:t>
+            </w:r>
+            <w:proofErr w:type="spellEnd"/>
+            <w:r>
+              <w:t xml:space="preserve"> </w:t>
+            </w:r>
+            <w:proofErr w:type="spellStart"/>
+            <w:r>
+              <w:t>trí</w:t>
+            </w:r>
+            <w:proofErr w:type="spellEnd"/>
+            <w:r>
+              <w:t xml:space="preserve"> </w:t>
+            </w:r>
+            <w:proofErr w:type="spellStart"/>
+            <w:r>
+              <w:t>số</w:t>
+            </w:r>
+            <w:proofErr w:type="spellEnd"/>
+            <w:r>
+              <w:t xml:space="preserve"> 2004 </w:t>
+            </w:r>
+            <w:proofErr w:type="spellStart"/>
+            <w:r>
+              <w:t>đang</w:t>
+            </w:r>
+            <w:proofErr w:type="spellEnd"/>
+            <w:r>
+              <w:t xml:space="preserve"> </w:t>
+            </w:r>
+            <w:proofErr w:type="spellStart"/>
+            <w:r>
+              <w:t>chưa</w:t>
+            </w:r>
+            <w:proofErr w:type="spellEnd"/>
+            <w:r>
+              <w:t xml:space="preserve"> </w:t>
+            </w:r>
+            <w:proofErr w:type="spellStart"/>
+            <w:r>
+              <w:t>chính</w:t>
+            </w:r>
+            <w:proofErr w:type="spellEnd"/>
+            <w:r>
+              <w:t xml:space="preserve"> </w:t>
+            </w:r>
+            <w:proofErr w:type="spellStart"/>
+            <w:r>
+              <w:t>xác</w:t>
+            </w:r>
+            <w:proofErr w:type="spellEnd"/>
+            <w:r>
+              <w:t xml:space="preserve"> </w:t>
+            </w:r>
+            <w:proofErr w:type="spellStart"/>
+            <w:r>
+              <w:t>như</w:t>
+            </w:r>
+            <w:proofErr w:type="spellEnd"/>
+            <w:r>
+              <w:t xml:space="preserve"> </w:t>
+            </w:r>
+            <w:proofErr w:type="spellStart"/>
+            <w:r>
+              <w:t>đề</w:t>
+            </w:r>
+            <w:proofErr w:type="spellEnd"/>
+            <w:r>
+              <w:t xml:space="preserve"> </w:t>
+            </w:r>
+            <w:proofErr w:type="spellStart"/>
+            <w:r>
+              <w:t>bài</w:t>
+            </w:r>
+            <w:proofErr w:type="spellEnd"/>
           </w:p>
           <w:p>
             <w:r>
@@ -852,8 +1188,93 @@
           </w:p>
           <w:p>
             <w:r>
-              <w:t>+ Bài 10 màu nền và màu chữ đang không giống đề bài</w:t>
-            </w:r>
+              <w:t xml:space="preserve">+ </w:t>
+            </w:r>
+            <w:proofErr w:type="spellStart"/>
+            <w:r>
+              <w:t>Bài</w:t>
+            </w:r>
+            <w:proofErr w:type="spellEnd"/>
+            <w:r>
+              <w:t xml:space="preserve"> 10 </w:t>
+            </w:r>
+            <w:proofErr w:type="spellStart"/>
+            <w:r>
+              <w:t>màu</w:t>
+            </w:r>
+            <w:proofErr w:type="spellEnd"/>
+            <w:r>
+              <w:t xml:space="preserve"> </w:t>
+            </w:r>
+            <w:proofErr w:type="spellStart"/>
+            <w:r>
+              <w:t>nền</w:t>
+            </w:r>
+            <w:proofErr w:type="spellEnd"/>
+            <w:r>
+              <w:t xml:space="preserve"> </w:t>
+            </w:r>
+            <w:proofErr w:type="spellStart"/>
+            <w:r>
+              <w:t>và</w:t>
+            </w:r>
+            <w:proofErr w:type="spellEnd"/>
+            <w:r>
+              <w:t xml:space="preserve"> </w:t>
+            </w:r>
+            <w:proofErr w:type="spellStart"/>
+            <w:r>
+              <w:t>màu</w:t>
+            </w:r>
+            <w:proofErr w:type="spellEnd"/>
+            <w:r>
+              <w:t xml:space="preserve"> </w:t>
+            </w:r>
+            <w:proofErr w:type="spellStart"/>
+            <w:r>
+              <w:t>chữ</w:t>
+            </w:r>
+            <w:proofErr w:type="spellEnd"/>
+            <w:r>
+              <w:t xml:space="preserve"> </w:t>
+            </w:r>
+            <w:proofErr w:type="spellStart"/>
+            <w:r>
+              <w:t>đang</w:t>
+            </w:r>
+            <w:proofErr w:type="spellEnd"/>
+            <w:r>
+              <w:t xml:space="preserve"> </w:t>
+            </w:r>
+            <w:proofErr w:type="spellStart"/>
+            <w:r>
+              <w:t>không</w:t>
+            </w:r>
+            <w:proofErr w:type="spellEnd"/>
+            <w:r>
+              <w:t xml:space="preserve"> </w:t>
+            </w:r>
+            <w:proofErr w:type="spellStart"/>
+            <w:r>
+              <w:t>giống</w:t>
+            </w:r>
+            <w:proofErr w:type="spellEnd"/>
+            <w:r>
+              <w:t xml:space="preserve"> </w:t>
+            </w:r>
+            <w:proofErr w:type="spellStart"/>
+            <w:r>
+              <w:t>đề</w:t>
+            </w:r>
+            <w:proofErr w:type="spellEnd"/>
+            <w:r>
+              <w:t xml:space="preserve"> </w:t>
+            </w:r>
+            <w:proofErr w:type="spellStart"/>
+            <w:r>
+              <w:t>bài</w:t>
+            </w:r>
+            <w:proofErr w:type="spellEnd"/>
           </w:p>
           <w:p>
             <w:r>
@@ -941,22 +1362,183 @@
           </w:p>
           <w:p>
             <w:r>
-              <w:t xml:space="preserve">+ Bài 14 cần chỉnh sửa </w:t>
-            </w:r>
+              <w:t xml:space="preserve">+ </w:t>
+            </w:r>
+            <w:proofErr w:type="spellStart"/>
+            <w:r>
+              <w:t>Bài</w:t>
+            </w:r>
+            <w:proofErr w:type="spellEnd"/>
+            <w:r>
+              <w:t xml:space="preserve"> 14 </w:t>
+            </w:r>
+            <w:proofErr w:type="spellStart"/>
+            <w:r>
+              <w:t>cần</w:t>
+            </w:r>
+            <w:proofErr w:type="spellEnd"/>
+            <w:r>
+              <w:t xml:space="preserve"> </w:t>
+            </w:r>
+            <w:proofErr w:type="spellStart"/>
+            <w:r>
+              <w:t>chỉnh</w:t>
+            </w:r>
+            <w:proofErr w:type="spellEnd"/>
+            <w:r>
+              <w:t xml:space="preserve"> </w:t>
+            </w:r>
+            <w:proofErr w:type="spellStart"/>
+            <w:r>
+              <w:t>sửa</w:t>
+            </w:r>
+            <w:proofErr w:type="spellEnd"/>
+            <w:r>
+              <w:t xml:space="preserve"> </w:t>
+            </w:r>
+            <w:proofErr w:type="spellStart"/>
             <w:r>
               <w:t>nhiều</w:t>
             </w:r>
-            <w:r>
-              <w:t xml:space="preserve"> về giao diện</w:t>
-            </w:r>
-            <w:r>
-              <w:t xml:space="preserve"> để giống đề bài</w:t>
-            </w:r>
-          </w:p>
-          <w:p>
-            <w:r>
-              <w:t>+ Bài 15 hiển thị chưa đúng các cột như yêu cầu</w:t>
-            </w:r>
+            <w:proofErr w:type="spellEnd"/>
+            <w:r>
+              <w:t xml:space="preserve"> </w:t>
+            </w:r>
+            <w:proofErr w:type="spellStart"/>
+            <w:r>
+              <w:t>về</w:t>
+            </w:r>
+            <w:proofErr w:type="spellEnd"/>
+            <w:r>
+              <w:t xml:space="preserve"> </w:t>
+            </w:r>
+            <w:proofErr w:type="spellStart"/>
+            <w:r>
+              <w:t>giao</w:t>
+            </w:r>
+            <w:proofErr w:type="spellEnd"/>
+            <w:r>
+              <w:t xml:space="preserve"> </w:t>
+            </w:r>
+            <w:proofErr w:type="spellStart"/>
+            <w:r>
+              <w:t>diện</w:t>
+            </w:r>
+            <w:proofErr w:type="spellEnd"/>
+            <w:r>
+              <w:t xml:space="preserve"> </w:t>
+            </w:r>
+            <w:proofErr w:type="spellStart"/>
+            <w:r>
+              <w:t>để</w:t>
+            </w:r>
+            <w:proofErr w:type="spellEnd"/>
+            <w:r>
+              <w:t xml:space="preserve"> </w:t>
+            </w:r>
+            <w:proofErr w:type="spellStart"/>
+            <w:r>
+              <w:t>giống</w:t>
+            </w:r>
+            <w:proofErr w:type="spellEnd"/>
+            <w:r>
+              <w:t xml:space="preserve"> </w:t>
+            </w:r>
+            <w:proofErr w:type="spellStart"/>
+            <w:r>
+              <w:t>đề</w:t>
+            </w:r>
+            <w:proofErr w:type="spellEnd"/>
+            <w:r>
+              <w:t xml:space="preserve"> </w:t>
+            </w:r>
+            <w:proofErr w:type="spellStart"/>
+            <w:r>
+              <w:t>bài</w:t>
+            </w:r>
+            <w:proofErr w:type="spellEnd"/>
+          </w:p>
+          <w:p>
+            <w:r>
+              <w:t xml:space="preserve">+ </w:t>
+            </w:r>
+            <w:proofErr w:type="spellStart"/>
+            <w:r>
+              <w:t>Bài</w:t>
+            </w:r>
+            <w:proofErr w:type="spellEnd"/>
+            <w:r>
+              <w:t xml:space="preserve"> 15 </w:t>
+            </w:r>
+            <w:proofErr w:type="spellStart"/>
+            <w:r>
+              <w:t>hiển</w:t>
+            </w:r>
+            <w:proofErr w:type="spellEnd"/>
+            <w:r>
+              <w:t xml:space="preserve"> </w:t>
+            </w:r>
+            <w:proofErr w:type="spellStart"/>
+            <w:r>
+              <w:t>thị</w:t>
+            </w:r>
+            <w:proofErr w:type="spellEnd"/>
+            <w:r>
+              <w:t xml:space="preserve"> </w:t>
+            </w:r>
+            <w:proofErr w:type="spellStart"/>
+            <w:r>
+              <w:t>chưa</w:t>
+            </w:r>
+            <w:proofErr w:type="spellEnd"/>
+            <w:r>
+              <w:t xml:space="preserve"> </w:t>
+            </w:r>
+            <w:proofErr w:type="spellStart"/>
+            <w:r>
+              <w:t>đúng</w:t>
+            </w:r>
+            <w:proofErr w:type="spellEnd"/>
+            <w:r>
+              <w:t xml:space="preserve"> </w:t>
+            </w:r>
+            <w:proofErr w:type="spellStart"/>
+            <w:r>
+              <w:t>các</w:t>
+            </w:r>
+            <w:proofErr w:type="spellEnd"/>
+            <w:r>
+              <w:t xml:space="preserve"> </w:t>
+            </w:r>
+            <w:proofErr w:type="spellStart"/>
+            <w:r>
+              <w:t>cột</w:t>
+            </w:r>
+            <w:proofErr w:type="spellEnd"/>
+            <w:r>
+              <w:t xml:space="preserve"> </w:t>
+            </w:r>
+            <w:proofErr w:type="spellStart"/>
+            <w:r>
+              <w:t>như</w:t>
+            </w:r>
+            <w:proofErr w:type="spellEnd"/>
+            <w:r>
+              <w:t xml:space="preserve"> </w:t>
+            </w:r>
+            <w:proofErr w:type="spellStart"/>
+            <w:r>
+              <w:t>yêu</w:t>
+            </w:r>
+            <w:proofErr w:type="spellEnd"/>
+            <w:r>
+              <w:t xml:space="preserve"> </w:t>
+            </w:r>
+            <w:proofErr w:type="spellStart"/>
+            <w:r>
+              <w:t>cầu</w:t>
+            </w:r>
+            <w:proofErr w:type="spellEnd"/>
           </w:p>
           <w:p/>
         </w:tc>
@@ -979,8 +1561,21 @@
           </w:tcPr>
           <w:p>
             <w:r>
-              <w:t>Nguyễn Hữu Hưng</w:t>
-            </w:r>
+              <w:t xml:space="preserve">Nguyễn </w:t>
+            </w:r>
+            <w:proofErr w:type="spellStart"/>
+            <w:r>
+              <w:t>Hữu</w:t>
+            </w:r>
+            <w:proofErr w:type="spellEnd"/>
+            <w:r>
+              <w:t xml:space="preserve"> </w:t>
+            </w:r>
+            <w:proofErr w:type="spellStart"/>
+            <w:r>
+              <w:t>Hưng</w:t>
+            </w:r>
+            <w:proofErr w:type="spellEnd"/>
           </w:p>
         </w:tc>
         <w:tc>
@@ -1012,8 +1607,13 @@
               <w:t>CSS căn bản</w:t>
             </w:r>
             <w:r>
-              <w:t xml:space="preserve"> rất</w:t>
-            </w:r>
+              <w:t xml:space="preserve"> </w:t>
+            </w:r>
+            <w:proofErr w:type="spellStart"/>
+            <w:r>
+              <w:t>rất</w:t>
+            </w:r>
+            <w:proofErr w:type="spellEnd"/>
             <w:r>
               <w:rPr>
                 <w:lang w:val="vi-VN"/>
@@ -1060,8 +1660,45 @@
           </w:p>
           <w:p>
             <w:r>
-              <w:t>+ Bài nâng cao 19 làm tốt</w:t>
-            </w:r>
+              <w:t xml:space="preserve">+ </w:t>
+            </w:r>
+            <w:proofErr w:type="spellStart"/>
+            <w:r>
+              <w:t>Bài</w:t>
+            </w:r>
+            <w:proofErr w:type="spellEnd"/>
+            <w:r>
+              <w:t xml:space="preserve"> </w:t>
+            </w:r>
+            <w:proofErr w:type="spellStart"/>
+            <w:r>
+              <w:t>nâng</w:t>
+            </w:r>
+            <w:proofErr w:type="spellEnd"/>
+            <w:r>
+              <w:t xml:space="preserve"> </w:t>
+            </w:r>
+            <w:proofErr w:type="spellStart"/>
+            <w:r>
+              <w:t>cao</w:t>
+            </w:r>
+            <w:proofErr w:type="spellEnd"/>
+            <w:r>
+              <w:t xml:space="preserve"> 19 </w:t>
+            </w:r>
+            <w:proofErr w:type="spellStart"/>
+            <w:r>
+              <w:t>làm</w:t>
+            </w:r>
+            <w:proofErr w:type="spellEnd"/>
+            <w:r>
+              <w:t xml:space="preserve"> </w:t>
+            </w:r>
+            <w:proofErr w:type="spellStart"/>
+            <w:r>
+              <w:t>tốt</w:t>
+            </w:r>
+            <w:proofErr w:type="spellEnd"/>
           </w:p>
           <w:p>
             <w:pPr>
@@ -1193,8 +1830,21 @@
           </w:tcPr>
           <w:p>
             <w:r>
-              <w:t>Nguyễn Hiền Trang</w:t>
-            </w:r>
+              <w:t xml:space="preserve">Nguyễn </w:t>
+            </w:r>
+            <w:proofErr w:type="spellStart"/>
+            <w:r>
+              <w:t>Hiền</w:t>
+            </w:r>
+            <w:proofErr w:type="spellEnd"/>
+            <w:r>
+              <w:t xml:space="preserve"> </w:t>
+            </w:r>
+            <w:proofErr w:type="spellStart"/>
+            <w:r>
+              <w:t>Trang</w:t>
+            </w:r>
+            <w:proofErr w:type="spellEnd"/>
           </w:p>
         </w:tc>
         <w:tc>
@@ -1204,25 +1854,6 @@
           <w:p>
             <w:pPr>
               <w:rPr>
-                <w:b/>
-              </w:rPr>
-            </w:pPr>
-            <w:r>
-              <w:rPr>
-                <w:b/>
-              </w:rPr>
-              <w:t>Nhận xét ngày 2</w:t>
-            </w:r>
-            <w:r>
-              <w:rPr>
-                <w:b/>
-              </w:rPr>
-              <w:t>:</w:t>
-            </w:r>
-          </w:p>
-          <w:p>
-            <w:pPr>
-              <w:rPr>
                 <w:lang w:val="vi-VN"/>
               </w:rPr>
             </w:pPr>
@@ -1245,8 +1876,13 @@
               <w:t>CSS căn bản</w:t>
             </w:r>
             <w:r>
-              <w:t xml:space="preserve"> rất</w:t>
-            </w:r>
+              <w:t xml:space="preserve"> </w:t>
+            </w:r>
+            <w:proofErr w:type="spellStart"/>
+            <w:r>
+              <w:t>rất</w:t>
+            </w:r>
+            <w:proofErr w:type="spellEnd"/>
             <w:r>
               <w:rPr>
                 <w:lang w:val="vi-VN"/>
@@ -1264,6 +1900,19 @@
               <w:rPr>
                 <w:lang w:val="vi-VN"/>
               </w:rPr>
+              <w:t>+ Bài 19 hoàn thành tốt</w:t>
+            </w:r>
+          </w:p>
+          <w:p>
+            <w:pPr>
+              <w:rPr>
+                <w:lang w:val="vi-VN"/>
+              </w:rPr>
+            </w:pPr>
+            <w:r>
+              <w:rPr>
+                <w:lang w:val="vi-VN"/>
+              </w:rPr>
               <w:t>+ 1</w:t>
             </w:r>
             <w:r>
@@ -1271,115 +1920,6 @@
                 <w:lang w:val="vi-VN"/>
               </w:rPr>
               <w:t>9</w:t>
-            </w:r>
-            <w:r>
-              <w:rPr>
-                <w:lang w:val="vi-VN"/>
-              </w:rPr>
-              <w:t xml:space="preserve"> bài tập đã làm đáp ứng &gt; 9</w:t>
-            </w:r>
-            <w:r>
-              <w:rPr>
-                <w:lang w:val="vi-VN"/>
-              </w:rPr>
-              <w:t>6</w:t>
-            </w:r>
-            <w:r>
-              <w:rPr>
-                <w:lang w:val="vi-VN"/>
-              </w:rPr>
-              <w:t>%</w:t>
-            </w:r>
-          </w:p>
-          <w:p>
-            <w:pPr>
-              <w:rPr>
-                <w:b/>
-                <w:lang w:val="vi-VN"/>
-              </w:rPr>
-            </w:pPr>
-            <w:r>
-              <w:rPr>
-                <w:b/>
-                <w:lang w:val="vi-VN"/>
-              </w:rPr>
-              <w:t xml:space="preserve">Nhận xét ngày </w:t>
-            </w:r>
-            <w:r>
-              <w:rPr>
-                <w:b/>
-                <w:lang w:val="vi-VN"/>
-              </w:rPr>
-              <w:t>1</w:t>
-            </w:r>
-            <w:r>
-              <w:rPr>
-                <w:b/>
-                <w:lang w:val="vi-VN"/>
-              </w:rPr>
-              <w:t>:</w:t>
-            </w:r>
-          </w:p>
-          <w:p>
-            <w:pPr>
-              <w:rPr>
-                <w:lang w:val="vi-VN"/>
-              </w:rPr>
-            </w:pPr>
-            <w:r>
-              <w:rPr>
-                <w:lang w:val="vi-VN"/>
-              </w:rPr>
-              <w:t xml:space="preserve">+ </w:t>
-            </w:r>
-            <w:r>
-              <w:rPr>
-                <w:lang w:val="vi-VN"/>
-              </w:rPr>
-              <w:t xml:space="preserve">Kiến thức </w:t>
-            </w:r>
-            <w:r>
-              <w:rPr>
-                <w:lang w:val="vi-VN"/>
-              </w:rPr>
-              <w:t>HTML</w:t>
-            </w:r>
-            <w:r>
-              <w:rPr>
-                <w:lang w:val="vi-VN"/>
-              </w:rPr>
-              <w:t xml:space="preserve"> căn bản</w:t>
-            </w:r>
-            <w:r>
-              <w:rPr>
-                <w:lang w:val="vi-VN"/>
-              </w:rPr>
-              <w:t xml:space="preserve"> rất</w:t>
-            </w:r>
-            <w:r>
-              <w:rPr>
-                <w:lang w:val="vi-VN"/>
-              </w:rPr>
-              <w:t xml:space="preserve"> tốt</w:t>
-            </w:r>
-          </w:p>
-          <w:p>
-            <w:pPr>
-              <w:rPr>
-                <w:lang w:val="vi-VN"/>
-              </w:rPr>
-            </w:pPr>
-            <w:r>
-              <w:rPr>
-                <w:lang w:val="vi-VN"/>
-              </w:rPr>
-              <w:t xml:space="preserve">+ </w:t>
-            </w:r>
-            <w:r>
-              <w:rPr>
-                <w:lang w:val="vi-VN"/>
-              </w:rPr>
-              <w:t>10</w:t>
             </w:r>
             <w:r>
               <w:rPr>
@@ -1422,24 +1962,13 @@
           <w:p>
             <w:pPr>
               <w:rPr>
-                <w:b/>
-              </w:rPr>
-            </w:pPr>
-            <w:r>
-              <w:rPr>
-                <w:b/>
-              </w:rPr>
-              <w:t>Nhận xét ngày 2</w:t>
-            </w:r>
-            <w:r>
-              <w:rPr>
-                <w:b/>
-              </w:rPr>
-              <w:t>:</w:t>
-            </w:r>
-          </w:p>
-          <w:p>
-            <w:r>
+                <w:lang w:val="vi-VN"/>
+              </w:rPr>
+            </w:pPr>
+            <w:r>
+              <w:rPr>
+                <w:lang w:val="vi-VN"/>
+              </w:rPr>
               <w:t>+ Bài 5 các phần sau cần dùng checkbox để hiển thị</w:t>
             </w:r>
           </w:p>
@@ -1488,8 +2017,93 @@
           </w:p>
           <w:p>
             <w:r>
-              <w:t>+ Bài 14 khung chưa cân đối với tiêu đề như đề bài</w:t>
-            </w:r>
+              <w:t xml:space="preserve">+ </w:t>
+            </w:r>
+            <w:proofErr w:type="spellStart"/>
+            <w:r>
+              <w:t>Bài</w:t>
+            </w:r>
+            <w:proofErr w:type="spellEnd"/>
+            <w:r>
+              <w:t xml:space="preserve"> 14 </w:t>
+            </w:r>
+            <w:proofErr w:type="spellStart"/>
+            <w:r>
+              <w:t>khung</w:t>
+            </w:r>
+            <w:proofErr w:type="spellEnd"/>
+            <w:r>
+              <w:t xml:space="preserve"> </w:t>
+            </w:r>
+            <w:proofErr w:type="spellStart"/>
+            <w:r>
+              <w:t>chưa</w:t>
+            </w:r>
+            <w:proofErr w:type="spellEnd"/>
+            <w:r>
+              <w:t xml:space="preserve"> </w:t>
+            </w:r>
+            <w:proofErr w:type="spellStart"/>
+            <w:r>
+              <w:t>cân</w:t>
+            </w:r>
+            <w:proofErr w:type="spellEnd"/>
+            <w:r>
+              <w:t xml:space="preserve"> </w:t>
+            </w:r>
+            <w:proofErr w:type="spellStart"/>
+            <w:r>
+              <w:t>đối</w:t>
+            </w:r>
+            <w:proofErr w:type="spellEnd"/>
+            <w:r>
+              <w:t xml:space="preserve"> </w:t>
+            </w:r>
+            <w:proofErr w:type="spellStart"/>
+            <w:r>
+              <w:t>với</w:t>
+            </w:r>
+            <w:proofErr w:type="spellEnd"/>
+            <w:r>
+              <w:t xml:space="preserve"> </w:t>
+            </w:r>
+            <w:proofErr w:type="spellStart"/>
+            <w:r>
+              <w:t>tiêu</w:t>
+            </w:r>
+            <w:proofErr w:type="spellEnd"/>
+            <w:r>
+              <w:t xml:space="preserve"> </w:t>
+            </w:r>
+            <w:proofErr w:type="spellStart"/>
+            <w:r>
+              <w:t>đề</w:t>
+            </w:r>
+            <w:proofErr w:type="spellEnd"/>
+            <w:r>
+              <w:t xml:space="preserve"> </w:t>
+            </w:r>
+            <w:proofErr w:type="spellStart"/>
+            <w:r>
+              <w:t>như</w:t>
+            </w:r>
+            <w:proofErr w:type="spellEnd"/>
+            <w:r>
+              <w:t xml:space="preserve"> </w:t>
+            </w:r>
+            <w:proofErr w:type="spellStart"/>
+            <w:r>
+              <w:t>đề</w:t>
+            </w:r>
+            <w:proofErr w:type="spellEnd"/>
+            <w:r>
+              <w:t xml:space="preserve"> </w:t>
+            </w:r>
+            <w:proofErr w:type="spellStart"/>
+            <w:r>
+              <w:t>bài</w:t>
+            </w:r>
+            <w:proofErr w:type="spellEnd"/>
           </w:p>
           <w:p>
             <w:pPr>
@@ -1517,136 +2131,22 @@
             </w:r>
           </w:p>
           <w:p>
-            <w:r>
-              <w:t>+ Bài 19 đang hoàn thiện</w:t>
-            </w:r>
-          </w:p>
-          <w:p>
-            <w:pPr>
-              <w:rPr>
-                <w:b/>
-              </w:rPr>
-            </w:pPr>
-            <w:r>
-              <w:rPr>
-                <w:b/>
-              </w:rPr>
-              <w:t xml:space="preserve">Nhận xét ngày </w:t>
-            </w:r>
-            <w:r>
-              <w:rPr>
-                <w:b/>
-              </w:rPr>
-              <w:t>1</w:t>
-            </w:r>
-            <w:r>
-              <w:rPr>
-                <w:b/>
-              </w:rPr>
-              <w:t>:</w:t>
-            </w:r>
-          </w:p>
-          <w:p>
-            <w:r>
-              <w:t>+ Bài 2 đang thiếu thuộc tính value như đề bài mẫu:</w:t>
-            </w:r>
-          </w:p>
-          <w:p>
-            <w:r>
-              <w:rPr>
-                <w:noProof/>
-                <w:lang w:eastAsia="ja-JP"/>
-              </w:rPr>
-              <w:drawing>
-                <wp:inline distT="0" distB="0" distL="0" distR="0" wp14:anchorId="2E9A7DB6" wp14:editId="5973E5B1">
-                  <wp:extent cx="1828800" cy="499353"/>
-                  <wp:effectExtent l="0" t="0" r="0" b="0"/>
-                  <wp:docPr id="12" name="Picture 12"/>
-                  <wp:cNvGraphicFramePr>
-                    <a:graphicFrameLocks xmlns:a="http://schemas.openxmlformats.org/drawingml/2006/main" noChangeAspect="1"/>
-                  </wp:cNvGraphicFramePr>
-                  <a:graphic xmlns:a="http://schemas.openxmlformats.org/drawingml/2006/main">
-                    <a:graphicData uri="http://schemas.openxmlformats.org/drawingml/2006/picture">
-                      <pic:pic xmlns:pic="http://schemas.openxmlformats.org/drawingml/2006/picture">
-                        <pic:nvPicPr>
-                          <pic:cNvPr id="1" name=""/>
-                          <pic:cNvPicPr/>
-                        </pic:nvPicPr>
-                        <pic:blipFill>
-                          <a:blip r:embed="rId15"/>
-                          <a:stretch>
-                            <a:fillRect/>
-                          </a:stretch>
-                        </pic:blipFill>
-                        <pic:spPr>
-                          <a:xfrm>
-                            <a:off x="0" y="0"/>
-                            <a:ext cx="1846102" cy="504077"/>
-                          </a:xfrm>
-                          <a:prstGeom prst="rect">
-                            <a:avLst/>
-                          </a:prstGeom>
-                        </pic:spPr>
-                      </pic:pic>
-                    </a:graphicData>
-                  </a:graphic>
-                </wp:inline>
-              </w:drawing>
-            </w:r>
-          </w:p>
-          <w:p>
-            <w:r>
-              <w:t xml:space="preserve">+ Bài </w:t>
-            </w:r>
-            <w:r>
-              <w:t>7</w:t>
-            </w:r>
-            <w:r>
-              <w:t xml:space="preserve"> đang thiếu thuộc tính value như đề bài mẫu:</w:t>
-            </w:r>
-          </w:p>
-          <w:p/>
-          <w:p>
-            <w:r>
-              <w:rPr>
-                <w:noProof/>
-                <w:lang w:eastAsia="ja-JP"/>
-              </w:rPr>
-              <w:drawing>
-                <wp:inline distT="0" distB="0" distL="0" distR="0" wp14:anchorId="04417264" wp14:editId="6CC33CEF">
-                  <wp:extent cx="2457450" cy="805610"/>
-                  <wp:effectExtent l="0" t="0" r="0" b="0"/>
-                  <wp:docPr id="13" name="Picture 13"/>
-                  <wp:cNvGraphicFramePr>
-                    <a:graphicFrameLocks xmlns:a="http://schemas.openxmlformats.org/drawingml/2006/main" noChangeAspect="1"/>
-                  </wp:cNvGraphicFramePr>
-                  <a:graphic xmlns:a="http://schemas.openxmlformats.org/drawingml/2006/main">
-                    <a:graphicData uri="http://schemas.openxmlformats.org/drawingml/2006/picture">
-                      <pic:pic xmlns:pic="http://schemas.openxmlformats.org/drawingml/2006/picture">
-                        <pic:nvPicPr>
-                          <pic:cNvPr id="1" name=""/>
-                          <pic:cNvPicPr/>
-                        </pic:nvPicPr>
-                        <pic:blipFill>
-                          <a:blip r:embed="rId16"/>
-                          <a:stretch>
-                            <a:fillRect/>
-                          </a:stretch>
-                        </pic:blipFill>
-                        <pic:spPr>
-                          <a:xfrm>
-                            <a:off x="0" y="0"/>
-                            <a:ext cx="2492689" cy="817162"/>
-                          </a:xfrm>
-                          <a:prstGeom prst="rect">
-                            <a:avLst/>
-                          </a:prstGeom>
-                        </pic:spPr>
-                      </pic:pic>
-                    </a:graphicData>
-                  </a:graphic>
-                </wp:inline>
-              </w:drawing>
+            <w:pPr>
+              <w:rPr>
+                <w:lang w:val="vi-VN"/>
+              </w:rPr>
+            </w:pPr>
+            <w:r>
+              <w:rPr>
+                <w:lang w:val="vi-VN"/>
+              </w:rPr>
+              <w:t xml:space="preserve">+ Bài 19 cần sử dụng các thẻ &lt;a&gt; cho các phần là link trên trang, như các text </w:t>
+            </w:r>
+            <w:r>
+              <w:rPr>
+                <w:lang w:val="vi-VN"/>
+              </w:rPr>
+              <w:t>Link 1, Link 2 ..v.v</w:t>
             </w:r>
           </w:p>
         </w:tc>
@@ -1658,7 +2158,6 @@
           </w:tcPr>
           <w:p>
             <w:r>
-              <w:lastRenderedPageBreak/>
               <w:t>6</w:t>
             </w:r>
           </w:p>
@@ -1668,9 +2167,35 @@
             <w:tcW w:w="1080" w:type="dxa"/>
           </w:tcPr>
           <w:p>
-            <w:r>
-              <w:t>Vũ Thị Hoài Linh</w:t>
-            </w:r>
+            <w:proofErr w:type="spellStart"/>
+            <w:r>
+              <w:t>Vũ</w:t>
+            </w:r>
+            <w:proofErr w:type="spellEnd"/>
+            <w:r>
+              <w:t xml:space="preserve"> </w:t>
+            </w:r>
+            <w:proofErr w:type="spellStart"/>
+            <w:r>
+              <w:t>Thị</w:t>
+            </w:r>
+            <w:proofErr w:type="spellEnd"/>
+            <w:r>
+              <w:t xml:space="preserve"> </w:t>
+            </w:r>
+            <w:proofErr w:type="spellStart"/>
+            <w:r>
+              <w:t>Hoài</w:t>
+            </w:r>
+            <w:proofErr w:type="spellEnd"/>
+            <w:r>
+              <w:t xml:space="preserve"> </w:t>
+            </w:r>
+            <w:proofErr w:type="spellStart"/>
+            <w:r>
+              <w:t>Linh</w:t>
+            </w:r>
+            <w:proofErr w:type="spellEnd"/>
           </w:p>
         </w:tc>
         <w:tc>
@@ -1680,25 +2205,6 @@
           <w:p>
             <w:pPr>
               <w:rPr>
-                <w:b/>
-              </w:rPr>
-            </w:pPr>
-            <w:r>
-              <w:rPr>
-                <w:b/>
-              </w:rPr>
-              <w:t>Nhận xét ngày 2</w:t>
-            </w:r>
-            <w:r>
-              <w:rPr>
-                <w:b/>
-              </w:rPr>
-              <w:t>:</w:t>
-            </w:r>
-          </w:p>
-          <w:p>
-            <w:pPr>
-              <w:rPr>
                 <w:lang w:val="vi-VN"/>
               </w:rPr>
             </w:pPr>
@@ -1723,9 +2229,11 @@
             <w:r>
               <w:t xml:space="preserve"> </w:t>
             </w:r>
+            <w:proofErr w:type="spellStart"/>
             <w:r>
               <w:t>khá</w:t>
             </w:r>
+            <w:proofErr w:type="spellEnd"/>
             <w:r>
               <w:rPr>
                 <w:lang w:val="vi-VN"/>
@@ -1771,11 +2279,17 @@
             </w:r>
           </w:p>
           <w:p>
-            <w:r>
+            <w:pPr>
+              <w:rPr>
+                <w:lang w:val="vi-VN"/>
+              </w:rPr>
+            </w:pPr>
+            <w:r>
+              <w:rPr>
+                <w:lang w:val="vi-VN"/>
+              </w:rPr>
               <w:t>+ Cần cố gắng làm các bài tập còn lại để cải thiện kỹ năng</w:t>
             </w:r>
-            <w:bookmarkStart w:id="0" w:name="_GoBack"/>
-            <w:bookmarkEnd w:id="0"/>
           </w:p>
           <w:p>
             <w:pPr>
@@ -1894,11 +2408,357 @@
                 <w:noProof/>
                 <w:lang w:eastAsia="ja-JP"/>
               </w:rPr>
+              <w:lastRenderedPageBreak/>
               <w:drawing>
                 <wp:inline distT="0" distB="0" distL="0" distR="0" wp14:anchorId="4247D7D7" wp14:editId="59AB7666">
                   <wp:extent cx="2152650" cy="1396478"/>
                   <wp:effectExtent l="0" t="0" r="0" b="0"/>
                   <wp:docPr id="15" name="Picture 15"/>
+                  <wp:cNvGraphicFramePr>
+                    <a:graphicFrameLocks xmlns:a="http://schemas.openxmlformats.org/drawingml/2006/main" noChangeAspect="1"/>
+                  </wp:cNvGraphicFramePr>
+                  <a:graphic xmlns:a="http://schemas.openxmlformats.org/drawingml/2006/main">
+                    <a:graphicData uri="http://schemas.openxmlformats.org/drawingml/2006/picture">
+                      <pic:pic xmlns:pic="http://schemas.openxmlformats.org/drawingml/2006/picture">
+                        <pic:nvPicPr>
+                          <pic:cNvPr id="1" name=""/>
+                          <pic:cNvPicPr/>
+                        </pic:nvPicPr>
+                        <pic:blipFill>
+                          <a:blip r:embed="rId15"/>
+                          <a:stretch>
+                            <a:fillRect/>
+                          </a:stretch>
+                        </pic:blipFill>
+                        <pic:spPr>
+                          <a:xfrm>
+                            <a:off x="0" y="0"/>
+                            <a:ext cx="2161872" cy="1402460"/>
+                          </a:xfrm>
+                          <a:prstGeom prst="rect">
+                            <a:avLst/>
+                          </a:prstGeom>
+                        </pic:spPr>
+                      </pic:pic>
+                    </a:graphicData>
+                  </a:graphic>
+                </wp:inline>
+              </w:drawing>
+            </w:r>
+          </w:p>
+          <w:p>
+            <w:r>
+              <w:rPr>
+                <w:b/>
+              </w:rPr>
+              <w:t xml:space="preserve">+ </w:t>
+            </w:r>
+            <w:proofErr w:type="spellStart"/>
+            <w:r>
+              <w:t>Bài</w:t>
+            </w:r>
+            <w:proofErr w:type="spellEnd"/>
+            <w:r>
+              <w:t xml:space="preserve"> 17 text </w:t>
+            </w:r>
+            <w:proofErr w:type="spellStart"/>
+            <w:r>
+              <w:t>trong</w:t>
+            </w:r>
+            <w:proofErr w:type="spellEnd"/>
+            <w:r>
+              <w:t xml:space="preserve"> button </w:t>
+            </w:r>
+            <w:proofErr w:type="spellStart"/>
+            <w:r>
+              <w:t>đang</w:t>
+            </w:r>
+            <w:proofErr w:type="spellEnd"/>
+            <w:r>
+              <w:t xml:space="preserve"> </w:t>
+            </w:r>
+            <w:proofErr w:type="spellStart"/>
+            <w:r>
+              <w:t>chưa</w:t>
+            </w:r>
+            <w:proofErr w:type="spellEnd"/>
+            <w:r>
+              <w:t xml:space="preserve"> </w:t>
+            </w:r>
+            <w:proofErr w:type="spellStart"/>
+            <w:r>
+              <w:t>cân</w:t>
+            </w:r>
+            <w:proofErr w:type="spellEnd"/>
+            <w:r>
+              <w:t xml:space="preserve"> </w:t>
+            </w:r>
+            <w:proofErr w:type="spellStart"/>
+            <w:r>
+              <w:t>đối</w:t>
+            </w:r>
+            <w:proofErr w:type="spellEnd"/>
+            <w:r>
+              <w:t xml:space="preserve"> </w:t>
+            </w:r>
+            <w:proofErr w:type="spellStart"/>
+            <w:r>
+              <w:t>lắm</w:t>
+            </w:r>
+            <w:proofErr w:type="spellEnd"/>
+          </w:p>
+          <w:p>
+            <w:r>
+              <w:rPr>
+                <w:noProof/>
+                <w:lang w:eastAsia="ja-JP"/>
+              </w:rPr>
+              <w:drawing>
+                <wp:inline distT="0" distB="0" distL="0" distR="0" wp14:anchorId="65C27B46" wp14:editId="464F7921">
+                  <wp:extent cx="2028825" cy="1138880"/>
+                  <wp:effectExtent l="0" t="0" r="0" b="4445"/>
+                  <wp:docPr id="17" name="Picture 17"/>
+                  <wp:cNvGraphicFramePr>
+                    <a:graphicFrameLocks xmlns:a="http://schemas.openxmlformats.org/drawingml/2006/main" noChangeAspect="1"/>
+                  </wp:cNvGraphicFramePr>
+                  <a:graphic xmlns:a="http://schemas.openxmlformats.org/drawingml/2006/main">
+                    <a:graphicData uri="http://schemas.openxmlformats.org/drawingml/2006/picture">
+                      <pic:pic xmlns:pic="http://schemas.openxmlformats.org/drawingml/2006/picture">
+                        <pic:nvPicPr>
+                          <pic:cNvPr id="1" name=""/>
+                          <pic:cNvPicPr/>
+                        </pic:nvPicPr>
+                        <pic:blipFill>
+                          <a:blip r:embed="rId16"/>
+                          <a:stretch>
+                            <a:fillRect/>
+                          </a:stretch>
+                        </pic:blipFill>
+                        <pic:spPr>
+                          <a:xfrm>
+                            <a:off x="0" y="0"/>
+                            <a:ext cx="2048649" cy="1150008"/>
+                          </a:xfrm>
+                          <a:prstGeom prst="rect">
+                            <a:avLst/>
+                          </a:prstGeom>
+                        </pic:spPr>
+                      </pic:pic>
+                    </a:graphicData>
+                  </a:graphic>
+                </wp:inline>
+              </w:drawing>
+            </w:r>
+          </w:p>
+          <w:p>
+            <w:r>
+              <w:rPr>
+                <w:lang w:val="vi-VN"/>
+              </w:rPr>
+              <w:t xml:space="preserve">+ Bài 18 </w:t>
+            </w:r>
+            <w:r>
+              <w:rPr>
+                <w:lang w:val="vi-VN"/>
+              </w:rPr>
+              <w:t xml:space="preserve">ảnh hiện tại đang bị méo, </w:t>
+            </w:r>
+            <w:r>
+              <w:rPr>
+                <w:lang w:val="vi-VN"/>
+              </w:rPr>
+              <w:t>cần set width height của ảnh bằng nhau để ảnh không bị méo</w:t>
+            </w:r>
+          </w:p>
+        </w:tc>
+      </w:tr>
+      <w:tr>
+        <w:tc>
+          <w:tcPr>
+            <w:tcW w:w="630" w:type="dxa"/>
+          </w:tcPr>
+          <w:p>
+            <w:r>
+              <w:lastRenderedPageBreak/>
+              <w:t>7</w:t>
+            </w:r>
+          </w:p>
+        </w:tc>
+        <w:tc>
+          <w:tcPr>
+            <w:tcW w:w="1080" w:type="dxa"/>
+          </w:tcPr>
+          <w:p>
+            <w:r>
+              <w:t xml:space="preserve">Nguyễn </w:t>
+            </w:r>
+            <w:proofErr w:type="spellStart"/>
+            <w:r>
+              <w:t>Tuấ</w:t>
+            </w:r>
+            <w:r>
+              <w:t>n</w:t>
+            </w:r>
+            <w:proofErr w:type="spellEnd"/>
+            <w:r>
+              <w:t xml:space="preserve"> </w:t>
+            </w:r>
+            <w:proofErr w:type="spellStart"/>
+            <w:r>
+              <w:t>A</w:t>
+            </w:r>
+            <w:r>
+              <w:t>nh</w:t>
+            </w:r>
+            <w:proofErr w:type="spellEnd"/>
+          </w:p>
+        </w:tc>
+        <w:tc>
+          <w:tcPr>
+            <w:tcW w:w="2520" w:type="dxa"/>
+          </w:tcPr>
+          <w:p>
+            <w:pPr>
+              <w:rPr>
+                <w:lang w:val="vi-VN"/>
+              </w:rPr>
+            </w:pPr>
+            <w:r>
+              <w:rPr>
+                <w:lang w:val="vi-VN"/>
+              </w:rPr>
+              <w:t xml:space="preserve">+ </w:t>
+            </w:r>
+            <w:r>
+              <w:rPr>
+                <w:lang w:val="vi-VN"/>
+              </w:rPr>
+              <w:t xml:space="preserve">Kiến thức </w:t>
+            </w:r>
+            <w:r>
+              <w:rPr>
+                <w:lang w:val="vi-VN"/>
+              </w:rPr>
+              <w:t>CSS căn bản</w:t>
+            </w:r>
+            <w:r>
+              <w:t xml:space="preserve"> </w:t>
+            </w:r>
+            <w:proofErr w:type="spellStart"/>
+            <w:r>
+              <w:t>khá</w:t>
+            </w:r>
+            <w:proofErr w:type="spellEnd"/>
+            <w:r>
+              <w:rPr>
+                <w:lang w:val="vi-VN"/>
+              </w:rPr>
+              <w:t xml:space="preserve"> tốt</w:t>
+            </w:r>
+          </w:p>
+          <w:p>
+            <w:pPr>
+              <w:rPr>
+                <w:lang w:val="vi-VN"/>
+              </w:rPr>
+            </w:pPr>
+            <w:r>
+              <w:rPr>
+                <w:lang w:val="vi-VN"/>
+              </w:rPr>
+              <w:t xml:space="preserve">+ </w:t>
+            </w:r>
+            <w:r>
+              <w:rPr>
+                <w:lang w:val="vi-VN"/>
+              </w:rPr>
+              <w:t xml:space="preserve">Các </w:t>
+            </w:r>
+            <w:r>
+              <w:rPr>
+                <w:lang w:val="vi-VN"/>
+              </w:rPr>
+              <w:t>bài tập đã làm đáp ứng &gt; 9</w:t>
+            </w:r>
+            <w:r>
+              <w:t>2</w:t>
+            </w:r>
+            <w:bookmarkStart w:id="0" w:name="_GoBack"/>
+            <w:bookmarkEnd w:id="0"/>
+            <w:r>
+              <w:rPr>
+                <w:lang w:val="vi-VN"/>
+              </w:rPr>
+              <w:t>%</w:t>
+            </w:r>
+          </w:p>
+          <w:p>
+            <w:pPr>
+              <w:rPr>
+                <w:lang w:val="vi-VN"/>
+              </w:rPr>
+            </w:pPr>
+            <w:r>
+              <w:rPr>
+                <w:lang w:val="vi-VN"/>
+              </w:rPr>
+              <w:t>+ Cần cố gắng làm các bài tập còn lại để cải thiện kỹ năng</w:t>
+            </w:r>
+          </w:p>
+          <w:p>
+            <w:pPr>
+              <w:rPr>
+                <w:lang w:val="vi-VN"/>
+              </w:rPr>
+            </w:pPr>
+          </w:p>
+        </w:tc>
+        <w:tc>
+          <w:tcPr>
+            <w:tcW w:w="7290" w:type="dxa"/>
+          </w:tcPr>
+          <w:p>
+            <w:pPr>
+              <w:rPr>
+                <w:lang w:val="vi-VN"/>
+              </w:rPr>
+            </w:pPr>
+            <w:r>
+              <w:rPr>
+                <w:lang w:val="vi-VN"/>
+              </w:rPr>
+              <w:t>+ Cần tách riêng mỗi bài tập thành 1 file riêng, không gộp chung như hiện tại</w:t>
+            </w:r>
+          </w:p>
+          <w:p>
+            <w:pPr>
+              <w:rPr>
+                <w:lang w:val="vi-VN"/>
+              </w:rPr>
+            </w:pPr>
+            <w:r>
+              <w:rPr>
+                <w:lang w:val="vi-VN"/>
+              </w:rPr>
+              <w:t>+ Mục sau đang thiếu màu nền như đề bài</w:t>
+            </w:r>
+          </w:p>
+          <w:p>
+            <w:pPr>
+              <w:rPr>
+                <w:lang w:val="vi-VN"/>
+              </w:rPr>
+            </w:pPr>
+            <w:r>
+              <w:rPr>
+                <w:noProof/>
+                <w:lang w:eastAsia="ja-JP"/>
+              </w:rPr>
+              <w:drawing>
+                <wp:inline distT="0" distB="0" distL="0" distR="0" wp14:anchorId="4761AB61" wp14:editId="287A4788">
+                  <wp:extent cx="1914525" cy="1444849"/>
+                  <wp:effectExtent l="0" t="0" r="0" b="3175"/>
+                  <wp:docPr id="4" name="Picture 4"/>
                   <wp:cNvGraphicFramePr>
                     <a:graphicFrameLocks xmlns:a="http://schemas.openxmlformats.org/drawingml/2006/main" noChangeAspect="1"/>
                   </wp:cNvGraphicFramePr>
@@ -1918,7 +2778,7 @@
                         <pic:spPr>
                           <a:xfrm>
                             <a:off x="0" y="0"/>
-                            <a:ext cx="2161872" cy="1402460"/>
+                            <a:ext cx="1925237" cy="1452933"/>
                           </a:xfrm>
                           <a:prstGeom prst="rect">
                             <a:avLst/>
@@ -1930,29 +2790,16 @@
                 </wp:inline>
               </w:drawing>
             </w:r>
-          </w:p>
-          <w:p>
-            <w:r>
-              <w:rPr>
-                <w:b/>
-              </w:rPr>
-              <w:t xml:space="preserve">+ </w:t>
-            </w:r>
-            <w:r>
-              <w:t>Bài 17 text trong button đang chưa cân đối lắm</w:t>
-            </w:r>
-          </w:p>
-          <w:p>
             <w:r>
               <w:rPr>
                 <w:noProof/>
                 <w:lang w:eastAsia="ja-JP"/>
               </w:rPr>
               <w:drawing>
-                <wp:inline distT="0" distB="0" distL="0" distR="0" wp14:anchorId="65C27B46" wp14:editId="464F7921">
-                  <wp:extent cx="2028825" cy="1138880"/>
-                  <wp:effectExtent l="0" t="0" r="0" b="4445"/>
-                  <wp:docPr id="17" name="Picture 17"/>
+                <wp:inline distT="0" distB="0" distL="0" distR="0" wp14:anchorId="533D3689" wp14:editId="56C1D8F4">
+                  <wp:extent cx="2218694" cy="1352550"/>
+                  <wp:effectExtent l="0" t="0" r="0" b="0"/>
+                  <wp:docPr id="16" name="Picture 16"/>
                   <wp:cNvGraphicFramePr>
                     <a:graphicFrameLocks xmlns:a="http://schemas.openxmlformats.org/drawingml/2006/main" noChangeAspect="1"/>
                   </wp:cNvGraphicFramePr>
@@ -1972,7 +2819,7 @@
                         <pic:spPr>
                           <a:xfrm>
                             <a:off x="0" y="0"/>
-                            <a:ext cx="2048649" cy="1150008"/>
+                            <a:ext cx="2248148" cy="1370506"/>
                           </a:xfrm>
                           <a:prstGeom prst="rect">
                             <a:avLst/>
@@ -1986,23 +2833,396 @@
             </w:r>
           </w:p>
           <w:p>
-            <w:r>
-              <w:rPr>
-                <w:lang w:val="vi-VN"/>
-              </w:rPr>
-              <w:t xml:space="preserve">+ Bài 18 </w:t>
-            </w:r>
-            <w:r>
-              <w:rPr>
-                <w:lang w:val="vi-VN"/>
-              </w:rPr>
-              <w:t xml:space="preserve">ảnh hiện tại đang bị méo, </w:t>
-            </w:r>
-            <w:r>
-              <w:rPr>
-                <w:lang w:val="vi-VN"/>
-              </w:rPr>
-              <w:t>cần set width height của ảnh bằng nhau để ảnh không bị méo</w:t>
+            <w:pPr>
+              <w:rPr>
+                <w:lang w:val="vi-VN"/>
+              </w:rPr>
+            </w:pPr>
+            <w:r>
+              <w:rPr>
+                <w:lang w:val="vi-VN"/>
+              </w:rPr>
+              <w:t>+ Mục sau đang bị lệch cho với thiết kế</w:t>
+            </w:r>
+          </w:p>
+          <w:p>
+            <w:pPr>
+              <w:rPr>
+                <w:lang w:val="vi-VN"/>
+              </w:rPr>
+            </w:pPr>
+            <w:r>
+              <w:rPr>
+                <w:noProof/>
+                <w:lang w:eastAsia="ja-JP"/>
+              </w:rPr>
+              <w:drawing>
+                <wp:inline distT="0" distB="0" distL="0" distR="0" wp14:anchorId="0B9C7BAD" wp14:editId="145F401F">
+                  <wp:extent cx="2085975" cy="970335"/>
+                  <wp:effectExtent l="0" t="0" r="0" b="1270"/>
+                  <wp:docPr id="18" name="Picture 18"/>
+                  <wp:cNvGraphicFramePr>
+                    <a:graphicFrameLocks xmlns:a="http://schemas.openxmlformats.org/drawingml/2006/main" noChangeAspect="1"/>
+                  </wp:cNvGraphicFramePr>
+                  <a:graphic xmlns:a="http://schemas.openxmlformats.org/drawingml/2006/main">
+                    <a:graphicData uri="http://schemas.openxmlformats.org/drawingml/2006/picture">
+                      <pic:pic xmlns:pic="http://schemas.openxmlformats.org/drawingml/2006/picture">
+                        <pic:nvPicPr>
+                          <pic:cNvPr id="1" name=""/>
+                          <pic:cNvPicPr/>
+                        </pic:nvPicPr>
+                        <pic:blipFill>
+                          <a:blip r:embed="rId19"/>
+                          <a:stretch>
+                            <a:fillRect/>
+                          </a:stretch>
+                        </pic:blipFill>
+                        <pic:spPr>
+                          <a:xfrm>
+                            <a:off x="0" y="0"/>
+                            <a:ext cx="2103292" cy="978390"/>
+                          </a:xfrm>
+                          <a:prstGeom prst="rect">
+                            <a:avLst/>
+                          </a:prstGeom>
+                        </pic:spPr>
+                      </pic:pic>
+                    </a:graphicData>
+                  </a:graphic>
+                </wp:inline>
+              </w:drawing>
+            </w:r>
+          </w:p>
+          <w:p>
+            <w:pPr>
+              <w:rPr>
+                <w:lang w:val="vi-VN"/>
+              </w:rPr>
+            </w:pPr>
+            <w:r>
+              <w:rPr>
+                <w:lang w:val="vi-VN"/>
+              </w:rPr>
+              <w:t xml:space="preserve">+ Mục dưới đây cần sử dụng input type = file để cho phép chọn File, hiện tại đang là input type submit. </w:t>
+            </w:r>
+            <w:r>
+              <w:rPr>
+                <w:lang w:val="vi-VN"/>
+              </w:rPr>
+              <w:t>Ngoài ra cần bao thẻ &lt;form&gt; bên ngoài tất cả các input để có thể submit được form</w:t>
+            </w:r>
+          </w:p>
+          <w:p>
+            <w:r>
+              <w:rPr>
+                <w:noProof/>
+                <w:lang w:eastAsia="ja-JP"/>
+              </w:rPr>
+              <w:lastRenderedPageBreak/>
+              <w:drawing>
+                <wp:inline distT="0" distB="0" distL="0" distR="0" wp14:anchorId="3101A177" wp14:editId="031D7A53">
+                  <wp:extent cx="2103950" cy="2371725"/>
+                  <wp:effectExtent l="0" t="0" r="0" b="0"/>
+                  <wp:docPr id="19" name="Picture 19"/>
+                  <wp:cNvGraphicFramePr>
+                    <a:graphicFrameLocks xmlns:a="http://schemas.openxmlformats.org/drawingml/2006/main" noChangeAspect="1"/>
+                  </wp:cNvGraphicFramePr>
+                  <a:graphic xmlns:a="http://schemas.openxmlformats.org/drawingml/2006/main">
+                    <a:graphicData uri="http://schemas.openxmlformats.org/drawingml/2006/picture">
+                      <pic:pic xmlns:pic="http://schemas.openxmlformats.org/drawingml/2006/picture">
+                        <pic:nvPicPr>
+                          <pic:cNvPr id="1" name=""/>
+                          <pic:cNvPicPr/>
+                        </pic:nvPicPr>
+                        <pic:blipFill>
+                          <a:blip r:embed="rId20"/>
+                          <a:stretch>
+                            <a:fillRect/>
+                          </a:stretch>
+                        </pic:blipFill>
+                        <pic:spPr>
+                          <a:xfrm>
+                            <a:off x="0" y="0"/>
+                            <a:ext cx="2114945" cy="2384119"/>
+                          </a:xfrm>
+                          <a:prstGeom prst="rect">
+                            <a:avLst/>
+                          </a:prstGeom>
+                        </pic:spPr>
+                      </pic:pic>
+                    </a:graphicData>
+                  </a:graphic>
+                </wp:inline>
+              </w:drawing>
+            </w:r>
+          </w:p>
+          <w:p>
+            <w:r>
+              <w:t xml:space="preserve">+ </w:t>
+            </w:r>
+            <w:proofErr w:type="spellStart"/>
+            <w:r>
+              <w:t>Mục</w:t>
+            </w:r>
+            <w:proofErr w:type="spellEnd"/>
+            <w:r>
+              <w:t xml:space="preserve"> </w:t>
+            </w:r>
+            <w:proofErr w:type="spellStart"/>
+            <w:r>
+              <w:t>sau</w:t>
+            </w:r>
+            <w:proofErr w:type="spellEnd"/>
+            <w:r>
+              <w:t xml:space="preserve"> </w:t>
+            </w:r>
+            <w:proofErr w:type="spellStart"/>
+            <w:r>
+              <w:t>có</w:t>
+            </w:r>
+            <w:proofErr w:type="spellEnd"/>
+            <w:r>
+              <w:t xml:space="preserve"> </w:t>
+            </w:r>
+            <w:proofErr w:type="spellStart"/>
+            <w:r>
+              <w:t>thể</w:t>
+            </w:r>
+            <w:proofErr w:type="spellEnd"/>
+            <w:r>
+              <w:t xml:space="preserve"> </w:t>
+            </w:r>
+            <w:proofErr w:type="spellStart"/>
+            <w:r>
+              <w:t>tham</w:t>
+            </w:r>
+            <w:proofErr w:type="spellEnd"/>
+            <w:r>
+              <w:t xml:space="preserve"> </w:t>
+            </w:r>
+            <w:proofErr w:type="spellStart"/>
+            <w:r>
+              <w:t>khảo</w:t>
+            </w:r>
+            <w:proofErr w:type="spellEnd"/>
+            <w:r>
+              <w:t xml:space="preserve"> link </w:t>
+            </w:r>
+            <w:proofErr w:type="spellStart"/>
+            <w:r>
+              <w:t>hướng</w:t>
+            </w:r>
+            <w:proofErr w:type="spellEnd"/>
+            <w:r>
+              <w:t xml:space="preserve"> </w:t>
+            </w:r>
+            <w:proofErr w:type="spellStart"/>
+            <w:r>
+              <w:t>dẫn</w:t>
+            </w:r>
+            <w:proofErr w:type="spellEnd"/>
+            <w:r>
+              <w:t xml:space="preserve"> </w:t>
+            </w:r>
+            <w:proofErr w:type="spellStart"/>
+            <w:r>
+              <w:t>trong</w:t>
+            </w:r>
+            <w:proofErr w:type="spellEnd"/>
+            <w:r>
+              <w:t xml:space="preserve"> file </w:t>
+            </w:r>
+            <w:proofErr w:type="spellStart"/>
+            <w:r>
+              <w:t>bài</w:t>
+            </w:r>
+            <w:proofErr w:type="spellEnd"/>
+            <w:r>
+              <w:t xml:space="preserve"> </w:t>
+            </w:r>
+            <w:proofErr w:type="spellStart"/>
+            <w:r>
+              <w:t>tập</w:t>
+            </w:r>
+            <w:proofErr w:type="spellEnd"/>
+            <w:r>
+              <w:t xml:space="preserve"> </w:t>
+            </w:r>
+            <w:proofErr w:type="spellStart"/>
+            <w:r>
+              <w:t>để</w:t>
+            </w:r>
+            <w:proofErr w:type="spellEnd"/>
+            <w:r>
+              <w:t xml:space="preserve"> </w:t>
+            </w:r>
+            <w:proofErr w:type="spellStart"/>
+            <w:r>
+              <w:t>hiển</w:t>
+            </w:r>
+            <w:proofErr w:type="spellEnd"/>
+            <w:r>
+              <w:t xml:space="preserve"> </w:t>
+            </w:r>
+            <w:proofErr w:type="spellStart"/>
+            <w:r>
+              <w:t>thị</w:t>
+            </w:r>
+            <w:proofErr w:type="spellEnd"/>
+            <w:r>
+              <w:t xml:space="preserve"> </w:t>
+            </w:r>
+            <w:proofErr w:type="spellStart"/>
+            <w:r>
+              <w:t>đc</w:t>
+            </w:r>
+            <w:proofErr w:type="spellEnd"/>
+            <w:r>
+              <w:t xml:space="preserve"> </w:t>
+            </w:r>
+            <w:proofErr w:type="spellStart"/>
+            <w:r>
+              <w:t>các</w:t>
+            </w:r>
+            <w:proofErr w:type="spellEnd"/>
+            <w:r>
+              <w:t xml:space="preserve"> </w:t>
+            </w:r>
+            <w:proofErr w:type="spellStart"/>
+            <w:r>
+              <w:t>ký</w:t>
+            </w:r>
+            <w:proofErr w:type="spellEnd"/>
+            <w:r>
+              <w:t xml:space="preserve"> </w:t>
+            </w:r>
+            <w:proofErr w:type="spellStart"/>
+            <w:r>
+              <w:t>hiệu</w:t>
+            </w:r>
+            <w:proofErr w:type="spellEnd"/>
+            <w:r>
+              <w:t xml:space="preserve"> &lt; </w:t>
+            </w:r>
+            <w:proofErr w:type="spellStart"/>
+            <w:r>
+              <w:t>và</w:t>
+            </w:r>
+            <w:proofErr w:type="spellEnd"/>
+            <w:r>
+              <w:t xml:space="preserve"> &gt;, </w:t>
+            </w:r>
+            <w:proofErr w:type="spellStart"/>
+            <w:r>
+              <w:t>thay</w:t>
+            </w:r>
+            <w:proofErr w:type="spellEnd"/>
+            <w:r>
+              <w:t xml:space="preserve"> </w:t>
+            </w:r>
+            <w:proofErr w:type="spellStart"/>
+            <w:r>
+              <w:t>vì</w:t>
+            </w:r>
+            <w:proofErr w:type="spellEnd"/>
+            <w:r>
+              <w:t xml:space="preserve"> </w:t>
+            </w:r>
+            <w:proofErr w:type="spellStart"/>
+            <w:r>
+              <w:t>phải</w:t>
+            </w:r>
+            <w:proofErr w:type="spellEnd"/>
+            <w:r>
+              <w:t xml:space="preserve"> </w:t>
+            </w:r>
+            <w:proofErr w:type="spellStart"/>
+            <w:r>
+              <w:t>dùng</w:t>
+            </w:r>
+            <w:proofErr w:type="spellEnd"/>
+            <w:r>
+              <w:t xml:space="preserve"> </w:t>
+            </w:r>
+            <w:proofErr w:type="spellStart"/>
+            <w:r>
+              <w:t>dấu</w:t>
+            </w:r>
+            <w:proofErr w:type="spellEnd"/>
+            <w:r>
+              <w:t xml:space="preserve"> </w:t>
+            </w:r>
+            <w:proofErr w:type="spellStart"/>
+            <w:r>
+              <w:t>cách</w:t>
+            </w:r>
+            <w:proofErr w:type="spellEnd"/>
+            <w:r>
+              <w:t xml:space="preserve"> </w:t>
+            </w:r>
+            <w:proofErr w:type="spellStart"/>
+            <w:r>
+              <w:t>như</w:t>
+            </w:r>
+            <w:proofErr w:type="spellEnd"/>
+            <w:r>
+              <w:t xml:space="preserve"> </w:t>
+            </w:r>
+            <w:proofErr w:type="spellStart"/>
+            <w:r>
+              <w:t>hiện</w:t>
+            </w:r>
+            <w:proofErr w:type="spellEnd"/>
+            <w:r>
+              <w:t xml:space="preserve"> </w:t>
+            </w:r>
+            <w:proofErr w:type="spellStart"/>
+            <w:r>
+              <w:t>tại</w:t>
+            </w:r>
+            <w:proofErr w:type="spellEnd"/>
+          </w:p>
+          <w:p>
+            <w:r>
+              <w:rPr>
+                <w:noProof/>
+                <w:lang w:eastAsia="ja-JP"/>
+              </w:rPr>
+              <w:drawing>
+                <wp:inline distT="0" distB="0" distL="0" distR="0" wp14:anchorId="7570846C" wp14:editId="0058106F">
+                  <wp:extent cx="1509878" cy="1838325"/>
+                  <wp:effectExtent l="0" t="0" r="0" b="0"/>
+                  <wp:docPr id="20" name="Picture 20"/>
+                  <wp:cNvGraphicFramePr>
+                    <a:graphicFrameLocks xmlns:a="http://schemas.openxmlformats.org/drawingml/2006/main" noChangeAspect="1"/>
+                  </wp:cNvGraphicFramePr>
+                  <a:graphic xmlns:a="http://schemas.openxmlformats.org/drawingml/2006/main">
+                    <a:graphicData uri="http://schemas.openxmlformats.org/drawingml/2006/picture">
+                      <pic:pic xmlns:pic="http://schemas.openxmlformats.org/drawingml/2006/picture">
+                        <pic:nvPicPr>
+                          <pic:cNvPr id="1" name=""/>
+                          <pic:cNvPicPr/>
+                        </pic:nvPicPr>
+                        <pic:blipFill>
+                          <a:blip r:embed="rId21"/>
+                          <a:stretch>
+                            <a:fillRect/>
+                          </a:stretch>
+                        </pic:blipFill>
+                        <pic:spPr>
+                          <a:xfrm>
+                            <a:off x="0" y="0"/>
+                            <a:ext cx="1515608" cy="1845301"/>
+                          </a:xfrm>
+                          <a:prstGeom prst="rect">
+                            <a:avLst/>
+                          </a:prstGeom>
+                        </pic:spPr>
+                      </pic:pic>
+                    </a:graphicData>
+                  </a:graphic>
+                </wp:inline>
+              </w:drawing>
             </w:r>
           </w:p>
         </w:tc>
@@ -2773,7 +3993,6 @@
   <w:style w:type="character" w:default="1" w:styleId="DefaultParagraphFont">
     <w:name w:val="Default Paragraph Font"/>
     <w:uiPriority w:val="1"/>
-    <w:semiHidden/>
     <w:unhideWhenUsed/>
   </w:style>
   <w:style w:type="table" w:default="1" w:styleId="TableNormal">

</xml_diff>